<commit_message>
feat:  :sparkless: improvements and new files
</commit_message>
<xml_diff>
--- a/Python_Ejercicios_Dia2/Punto3/EvidenciaPassEjercicios.docx
+++ b/Python_Ejercicios_Dia2/Punto3/EvidenciaPassEjercicios.docx
@@ -430,6 +430,330 @@
           <w:szCs w:val="36"/>
         </w:rPr>
       </w:pPr>
+      <w:r>
+        <w:rPr>
+          <w:rFonts w:ascii="Century Gothic" w:hAnsi="Century Gothic"/>
+          <w:sz w:val="36"/>
+          <w:szCs w:val="36"/>
+        </w:rPr>
+        <w:lastRenderedPageBreak/>
+        <w:drawing>
+          <wp:anchor distT="0" distB="0" distL="114300" distR="114300" simplePos="0" relativeHeight="251660288" behindDoc="1" locked="0" layoutInCell="1" allowOverlap="1" wp14:anchorId="26F249E0" wp14:editId="43DF7570">
+            <wp:simplePos x="0" y="0"/>
+            <wp:positionH relativeFrom="margin">
+              <wp:posOffset>0</wp:posOffset>
+            </wp:positionH>
+            <wp:positionV relativeFrom="page">
+              <wp:posOffset>868680</wp:posOffset>
+            </wp:positionV>
+            <wp:extent cx="6858000" cy="3874770"/>
+            <wp:effectExtent l="0" t="0" r="0" b="0"/>
+            <wp:wrapNone/>
+            <wp:docPr id="1286961988" name="Imagen 1"/>
+            <wp:cNvGraphicFramePr>
+              <a:graphicFrameLocks xmlns:a="http://schemas.openxmlformats.org/drawingml/2006/main" noChangeAspect="1"/>
+            </wp:cNvGraphicFramePr>
+            <a:graphic xmlns:a="http://schemas.openxmlformats.org/drawingml/2006/main">
+              <a:graphicData uri="http://schemas.openxmlformats.org/drawingml/2006/picture">
+                <pic:pic xmlns:pic="http://schemas.openxmlformats.org/drawingml/2006/picture">
+                  <pic:nvPicPr>
+                    <pic:cNvPr id="1286961988" name=""/>
+                    <pic:cNvPicPr/>
+                  </pic:nvPicPr>
+                  <pic:blipFill>
+                    <a:blip r:embed="rId7">
+                      <a:extLst>
+                        <a:ext uri="{28A0092B-C50C-407E-A947-70E740481C1C}">
+                          <a14:useLocalDpi xmlns:a14="http://schemas.microsoft.com/office/drawing/2010/main" val="0"/>
+                        </a:ext>
+                      </a:extLst>
+                    </a:blip>
+                    <a:stretch>
+                      <a:fillRect/>
+                    </a:stretch>
+                  </pic:blipFill>
+                  <pic:spPr>
+                    <a:xfrm>
+                      <a:off x="0" y="0"/>
+                      <a:ext cx="6858000" cy="3874770"/>
+                    </a:xfrm>
+                    <a:prstGeom prst="rect">
+                      <a:avLst/>
+                    </a:prstGeom>
+                  </pic:spPr>
+                </pic:pic>
+              </a:graphicData>
+            </a:graphic>
+          </wp:anchor>
+        </w:drawing>
+      </w:r>
+      <w:proofErr w:type="spellStart"/>
+      <w:r>
+        <w:rPr>
+          <w:rFonts w:ascii="Century Gothic" w:hAnsi="Century Gothic"/>
+          <w:sz w:val="36"/>
+          <w:szCs w:val="36"/>
+        </w:rPr>
+        <w:t>Loops</w:t>
+      </w:r>
+      <w:proofErr w:type="spellEnd"/>
+    </w:p>
+    <w:p>
+      <w:pPr>
+        <w:rPr>
+          <w:rFonts w:ascii="Century Gothic" w:hAnsi="Century Gothic"/>
+          <w:sz w:val="36"/>
+          <w:szCs w:val="36"/>
+        </w:rPr>
+      </w:pPr>
+    </w:p>
+    <w:p>
+      <w:pPr>
+        <w:rPr>
+          <w:rFonts w:ascii="Century Gothic" w:hAnsi="Century Gothic"/>
+          <w:sz w:val="36"/>
+          <w:szCs w:val="36"/>
+        </w:rPr>
+      </w:pPr>
+    </w:p>
+    <w:p>
+      <w:pPr>
+        <w:rPr>
+          <w:rFonts w:ascii="Century Gothic" w:hAnsi="Century Gothic"/>
+          <w:sz w:val="36"/>
+          <w:szCs w:val="36"/>
+        </w:rPr>
+      </w:pPr>
+    </w:p>
+    <w:p>
+      <w:pPr>
+        <w:rPr>
+          <w:rFonts w:ascii="Century Gothic" w:hAnsi="Century Gothic"/>
+          <w:sz w:val="36"/>
+          <w:szCs w:val="36"/>
+        </w:rPr>
+      </w:pPr>
+    </w:p>
+    <w:p>
+      <w:pPr>
+        <w:rPr>
+          <w:rFonts w:ascii="Century Gothic" w:hAnsi="Century Gothic"/>
+          <w:sz w:val="36"/>
+          <w:szCs w:val="36"/>
+        </w:rPr>
+      </w:pPr>
+    </w:p>
+    <w:p>
+      <w:pPr>
+        <w:rPr>
+          <w:rFonts w:ascii="Century Gothic" w:hAnsi="Century Gothic"/>
+          <w:sz w:val="36"/>
+          <w:szCs w:val="36"/>
+        </w:rPr>
+      </w:pPr>
+    </w:p>
+    <w:p>
+      <w:pPr>
+        <w:rPr>
+          <w:rFonts w:ascii="Century Gothic" w:hAnsi="Century Gothic"/>
+          <w:sz w:val="36"/>
+          <w:szCs w:val="36"/>
+        </w:rPr>
+      </w:pPr>
+    </w:p>
+    <w:p>
+      <w:pPr>
+        <w:rPr>
+          <w:rFonts w:ascii="Century Gothic" w:hAnsi="Century Gothic"/>
+          <w:sz w:val="36"/>
+          <w:szCs w:val="36"/>
+        </w:rPr>
+      </w:pPr>
+    </w:p>
+    <w:p>
+      <w:pPr>
+        <w:rPr>
+          <w:rFonts w:ascii="Century Gothic" w:hAnsi="Century Gothic"/>
+          <w:sz w:val="36"/>
+          <w:szCs w:val="36"/>
+        </w:rPr>
+      </w:pPr>
+    </w:p>
+    <w:p>
+      <w:pPr>
+        <w:rPr>
+          <w:rFonts w:ascii="Century Gothic" w:hAnsi="Century Gothic"/>
+          <w:sz w:val="36"/>
+          <w:szCs w:val="36"/>
+        </w:rPr>
+      </w:pPr>
+    </w:p>
+    <w:p>
+      <w:pPr>
+        <w:rPr>
+          <w:rFonts w:ascii="Century Gothic" w:hAnsi="Century Gothic"/>
+          <w:sz w:val="36"/>
+          <w:szCs w:val="36"/>
+        </w:rPr>
+      </w:pPr>
+    </w:p>
+    <w:p>
+      <w:pPr>
+        <w:pStyle w:val="Prrafodelista"/>
+        <w:numPr>
+          <w:ilvl w:val="0"/>
+          <w:numId w:val="1"/>
+        </w:numPr>
+        <w:rPr>
+          <w:rFonts w:ascii="Century Gothic" w:hAnsi="Century Gothic"/>
+          <w:sz w:val="36"/>
+          <w:szCs w:val="36"/>
+        </w:rPr>
+      </w:pPr>
+      <w:proofErr w:type="spellStart"/>
+      <w:r>
+        <w:rPr>
+          <w:rFonts w:ascii="Century Gothic" w:hAnsi="Century Gothic"/>
+          <w:sz w:val="36"/>
+          <w:szCs w:val="36"/>
+        </w:rPr>
+        <w:t>Print</w:t>
+      </w:r>
+      <w:proofErr w:type="spellEnd"/>
+      <w:r>
+        <w:rPr>
+          <w:rFonts w:ascii="Century Gothic" w:hAnsi="Century Gothic"/>
+          <w:sz w:val="36"/>
+          <w:szCs w:val="36"/>
+        </w:rPr>
+        <w:t xml:space="preserve"> </w:t>
+      </w:r>
+      <w:proofErr w:type="spellStart"/>
+      <w:r>
+        <w:rPr>
+          <w:rFonts w:ascii="Century Gothic" w:hAnsi="Century Gothic"/>
+          <w:sz w:val="36"/>
+          <w:szCs w:val="36"/>
+        </w:rPr>
+        <w:t>Function</w:t>
+      </w:r>
+      <w:proofErr w:type="spellEnd"/>
+    </w:p>
+    <w:p>
+      <w:pPr>
+        <w:rPr>
+          <w:rFonts w:ascii="Century Gothic" w:hAnsi="Century Gothic"/>
+          <w:sz w:val="36"/>
+          <w:szCs w:val="36"/>
+        </w:rPr>
+      </w:pPr>
+      <w:r>
+        <w:rPr>
+          <w:rFonts w:ascii="Century Gothic" w:hAnsi="Century Gothic"/>
+          <w:sz w:val="36"/>
+          <w:szCs w:val="36"/>
+        </w:rPr>
+        <w:drawing>
+          <wp:anchor distT="0" distB="0" distL="114300" distR="114300" simplePos="0" relativeHeight="251661312" behindDoc="1" locked="0" layoutInCell="1" allowOverlap="1" wp14:anchorId="15F4109C" wp14:editId="4573556B">
+            <wp:simplePos x="0" y="0"/>
+            <wp:positionH relativeFrom="margin">
+              <wp:align>right</wp:align>
+            </wp:positionH>
+            <wp:positionV relativeFrom="page">
+              <wp:posOffset>5859780</wp:posOffset>
+            </wp:positionV>
+            <wp:extent cx="6858000" cy="3255645"/>
+            <wp:effectExtent l="0" t="0" r="0" b="1905"/>
+            <wp:wrapNone/>
+            <wp:docPr id="1988965642" name="Imagen 1"/>
+            <wp:cNvGraphicFramePr>
+              <a:graphicFrameLocks xmlns:a="http://schemas.openxmlformats.org/drawingml/2006/main" noChangeAspect="1"/>
+            </wp:cNvGraphicFramePr>
+            <a:graphic xmlns:a="http://schemas.openxmlformats.org/drawingml/2006/main">
+              <a:graphicData uri="http://schemas.openxmlformats.org/drawingml/2006/picture">
+                <pic:pic xmlns:pic="http://schemas.openxmlformats.org/drawingml/2006/picture">
+                  <pic:nvPicPr>
+                    <pic:cNvPr id="1988965642" name=""/>
+                    <pic:cNvPicPr/>
+                  </pic:nvPicPr>
+                  <pic:blipFill>
+                    <a:blip r:embed="rId8">
+                      <a:extLst>
+                        <a:ext uri="{28A0092B-C50C-407E-A947-70E740481C1C}">
+                          <a14:useLocalDpi xmlns:a14="http://schemas.microsoft.com/office/drawing/2010/main" val="0"/>
+                        </a:ext>
+                      </a:extLst>
+                    </a:blip>
+                    <a:stretch>
+                      <a:fillRect/>
+                    </a:stretch>
+                  </pic:blipFill>
+                  <pic:spPr>
+                    <a:xfrm>
+                      <a:off x="0" y="0"/>
+                      <a:ext cx="6858000" cy="3255645"/>
+                    </a:xfrm>
+                    <a:prstGeom prst="rect">
+                      <a:avLst/>
+                    </a:prstGeom>
+                  </pic:spPr>
+                </pic:pic>
+              </a:graphicData>
+            </a:graphic>
+          </wp:anchor>
+        </w:drawing>
+      </w:r>
+      <w:r>
+        <w:rPr>
+          <w:rFonts w:ascii="Century Gothic" w:hAnsi="Century Gothic"/>
+          <w:sz w:val="36"/>
+          <w:szCs w:val="36"/>
+        </w:rPr>
+        <w:br w:type="page"/>
+      </w:r>
+    </w:p>
+    <w:p>
+      <w:pPr>
+        <w:pStyle w:val="Prrafodelista"/>
+        <w:numPr>
+          <w:ilvl w:val="0"/>
+          <w:numId w:val="1"/>
+        </w:numPr>
+        <w:rPr>
+          <w:rFonts w:ascii="Century Gothic" w:hAnsi="Century Gothic"/>
+          <w:sz w:val="36"/>
+          <w:szCs w:val="36"/>
+        </w:rPr>
+      </w:pPr>
+      <w:proofErr w:type="spellStart"/>
+      <w:r>
+        <w:rPr>
+          <w:rFonts w:ascii="Century Gothic" w:hAnsi="Century Gothic"/>
+          <w:sz w:val="36"/>
+          <w:szCs w:val="36"/>
+        </w:rPr>
+        <w:lastRenderedPageBreak/>
+        <w:t>List</w:t>
+      </w:r>
+      <w:proofErr w:type="spellEnd"/>
+      <w:r>
+        <w:rPr>
+          <w:rFonts w:ascii="Century Gothic" w:hAnsi="Century Gothic"/>
+          <w:sz w:val="36"/>
+          <w:szCs w:val="36"/>
+        </w:rPr>
+        <w:t xml:space="preserve"> </w:t>
+      </w:r>
+      <w:proofErr w:type="spellStart"/>
+      <w:r>
+        <w:rPr>
+          <w:rFonts w:ascii="Century Gothic" w:hAnsi="Century Gothic"/>
+          <w:sz w:val="36"/>
+          <w:szCs w:val="36"/>
+        </w:rPr>
+        <w:t>Comprehensions</w:t>
+      </w:r>
+      <w:proofErr w:type="spellEnd"/>
     </w:p>
     <w:p>
       <w:pPr>
@@ -441,14 +765,251 @@
           <w:szCs w:val="36"/>
         </w:rPr>
       </w:pPr>
+      <w:r>
+        <w:rPr>
+          <w:rFonts w:ascii="Century Gothic" w:hAnsi="Century Gothic"/>
+          <w:sz w:val="36"/>
+          <w:szCs w:val="36"/>
+        </w:rPr>
+        <w:drawing>
+          <wp:anchor distT="0" distB="0" distL="114300" distR="114300" simplePos="0" relativeHeight="251662336" behindDoc="1" locked="0" layoutInCell="1" allowOverlap="1" wp14:anchorId="74180EB3" wp14:editId="1CA86D5A">
+            <wp:simplePos x="0" y="0"/>
+            <wp:positionH relativeFrom="margin">
+              <wp:align>right</wp:align>
+            </wp:positionH>
+            <wp:positionV relativeFrom="paragraph">
+              <wp:posOffset>170180</wp:posOffset>
+            </wp:positionV>
+            <wp:extent cx="6858000" cy="3307715"/>
+            <wp:effectExtent l="0" t="0" r="0" b="6985"/>
+            <wp:wrapNone/>
+            <wp:docPr id="1062887466" name="Imagen 1"/>
+            <wp:cNvGraphicFramePr>
+              <a:graphicFrameLocks xmlns:a="http://schemas.openxmlformats.org/drawingml/2006/main" noChangeAspect="1"/>
+            </wp:cNvGraphicFramePr>
+            <a:graphic xmlns:a="http://schemas.openxmlformats.org/drawingml/2006/main">
+              <a:graphicData uri="http://schemas.openxmlformats.org/drawingml/2006/picture">
+                <pic:pic xmlns:pic="http://schemas.openxmlformats.org/drawingml/2006/picture">
+                  <pic:nvPicPr>
+                    <pic:cNvPr id="1062887466" name=""/>
+                    <pic:cNvPicPr/>
+                  </pic:nvPicPr>
+                  <pic:blipFill>
+                    <a:blip r:embed="rId9">
+                      <a:extLst>
+                        <a:ext uri="{28A0092B-C50C-407E-A947-70E740481C1C}">
+                          <a14:useLocalDpi xmlns:a14="http://schemas.microsoft.com/office/drawing/2010/main" val="0"/>
+                        </a:ext>
+                      </a:extLst>
+                    </a:blip>
+                    <a:stretch>
+                      <a:fillRect/>
+                    </a:stretch>
+                  </pic:blipFill>
+                  <pic:spPr>
+                    <a:xfrm>
+                      <a:off x="0" y="0"/>
+                      <a:ext cx="6858000" cy="3307715"/>
+                    </a:xfrm>
+                    <a:prstGeom prst="rect">
+                      <a:avLst/>
+                    </a:prstGeom>
+                  </pic:spPr>
+                </pic:pic>
+              </a:graphicData>
+            </a:graphic>
+          </wp:anchor>
+        </w:drawing>
+      </w:r>
     </w:p>
     <w:p>
       <w:pPr>
         <w:pStyle w:val="Prrafodelista"/>
-        <w:rPr>
-          <w:rFonts w:ascii="Century Gothic" w:hAnsi="Century Gothic"/>
-          <w:b/>
-          <w:bCs/>
+        <w:ind w:left="643"/>
+        <w:rPr>
+          <w:rFonts w:ascii="Century Gothic" w:hAnsi="Century Gothic"/>
+          <w:sz w:val="36"/>
+          <w:szCs w:val="36"/>
+        </w:rPr>
+      </w:pPr>
+    </w:p>
+    <w:p>
+      <w:pPr>
+        <w:pStyle w:val="Prrafodelista"/>
+        <w:ind w:left="643"/>
+        <w:rPr>
+          <w:rFonts w:ascii="Century Gothic" w:hAnsi="Century Gothic"/>
+          <w:sz w:val="36"/>
+          <w:szCs w:val="36"/>
+        </w:rPr>
+      </w:pPr>
+    </w:p>
+    <w:p>
+      <w:pPr>
+        <w:pStyle w:val="Prrafodelista"/>
+        <w:ind w:left="643"/>
+        <w:rPr>
+          <w:rFonts w:ascii="Century Gothic" w:hAnsi="Century Gothic"/>
+          <w:sz w:val="36"/>
+          <w:szCs w:val="36"/>
+        </w:rPr>
+      </w:pPr>
+    </w:p>
+    <w:p>
+      <w:pPr>
+        <w:pStyle w:val="Prrafodelista"/>
+        <w:ind w:left="643"/>
+        <w:rPr>
+          <w:rFonts w:ascii="Century Gothic" w:hAnsi="Century Gothic"/>
+          <w:sz w:val="36"/>
+          <w:szCs w:val="36"/>
+        </w:rPr>
+      </w:pPr>
+    </w:p>
+    <w:p>
+      <w:pPr>
+        <w:pStyle w:val="Prrafodelista"/>
+        <w:ind w:left="643"/>
+        <w:rPr>
+          <w:rFonts w:ascii="Century Gothic" w:hAnsi="Century Gothic"/>
+          <w:sz w:val="36"/>
+          <w:szCs w:val="36"/>
+        </w:rPr>
+      </w:pPr>
+    </w:p>
+    <w:p>
+      <w:pPr>
+        <w:pStyle w:val="Prrafodelista"/>
+        <w:ind w:left="643"/>
+        <w:rPr>
+          <w:rFonts w:ascii="Century Gothic" w:hAnsi="Century Gothic"/>
+          <w:sz w:val="36"/>
+          <w:szCs w:val="36"/>
+        </w:rPr>
+      </w:pPr>
+    </w:p>
+    <w:p>
+      <w:pPr>
+        <w:pStyle w:val="Prrafodelista"/>
+        <w:ind w:left="643"/>
+        <w:rPr>
+          <w:rFonts w:ascii="Century Gothic" w:hAnsi="Century Gothic"/>
+          <w:sz w:val="36"/>
+          <w:szCs w:val="36"/>
+        </w:rPr>
+      </w:pPr>
+    </w:p>
+    <w:p>
+      <w:pPr>
+        <w:pStyle w:val="Prrafodelista"/>
+        <w:ind w:left="643"/>
+        <w:rPr>
+          <w:rFonts w:ascii="Century Gothic" w:hAnsi="Century Gothic"/>
+          <w:sz w:val="36"/>
+          <w:szCs w:val="36"/>
+        </w:rPr>
+      </w:pPr>
+    </w:p>
+    <w:p>
+      <w:pPr>
+        <w:pStyle w:val="Prrafodelista"/>
+        <w:ind w:left="643"/>
+        <w:rPr>
+          <w:rFonts w:ascii="Century Gothic" w:hAnsi="Century Gothic"/>
+          <w:sz w:val="36"/>
+          <w:szCs w:val="36"/>
+        </w:rPr>
+      </w:pPr>
+    </w:p>
+    <w:p>
+      <w:pPr>
+        <w:pStyle w:val="Prrafodelista"/>
+        <w:ind w:left="643"/>
+        <w:rPr>
+          <w:rFonts w:ascii="Century Gothic" w:hAnsi="Century Gothic"/>
+          <w:sz w:val="36"/>
+          <w:szCs w:val="36"/>
+        </w:rPr>
+      </w:pPr>
+    </w:p>
+    <w:p>
+      <w:pPr>
+        <w:rPr>
+          <w:rFonts w:ascii="Century Gothic" w:hAnsi="Century Gothic"/>
+          <w:sz w:val="36"/>
+          <w:szCs w:val="36"/>
+        </w:rPr>
+      </w:pPr>
+    </w:p>
+    <w:p>
+      <w:pPr>
+        <w:rPr>
+          <w:rFonts w:ascii="Century Gothic" w:hAnsi="Century Gothic"/>
+          <w:sz w:val="36"/>
+          <w:szCs w:val="36"/>
+        </w:rPr>
+      </w:pPr>
+    </w:p>
+    <w:p>
+      <w:pPr>
+        <w:rPr>
+          <w:rFonts w:ascii="Century Gothic" w:hAnsi="Century Gothic"/>
+          <w:sz w:val="36"/>
+          <w:szCs w:val="36"/>
+        </w:rPr>
+      </w:pPr>
+    </w:p>
+    <w:p>
+      <w:pPr>
+        <w:rPr>
+          <w:rFonts w:ascii="Century Gothic" w:hAnsi="Century Gothic"/>
+          <w:sz w:val="36"/>
+          <w:szCs w:val="36"/>
+        </w:rPr>
+      </w:pPr>
+    </w:p>
+    <w:p>
+      <w:pPr>
+        <w:rPr>
+          <w:rFonts w:ascii="Century Gothic" w:hAnsi="Century Gothic"/>
+          <w:sz w:val="36"/>
+          <w:szCs w:val="36"/>
+        </w:rPr>
+      </w:pPr>
+    </w:p>
+    <w:p>
+      <w:pPr>
+        <w:rPr>
+          <w:rFonts w:ascii="Century Gothic" w:hAnsi="Century Gothic"/>
+          <w:sz w:val="36"/>
+          <w:szCs w:val="36"/>
+        </w:rPr>
+      </w:pPr>
+    </w:p>
+    <w:p>
+      <w:pPr>
+        <w:rPr>
+          <w:rFonts w:ascii="Century Gothic" w:hAnsi="Century Gothic"/>
+          <w:sz w:val="36"/>
+          <w:szCs w:val="36"/>
+        </w:rPr>
+      </w:pPr>
+    </w:p>
+    <w:p>
+      <w:pPr>
+        <w:rPr>
+          <w:rFonts w:ascii="Century Gothic" w:hAnsi="Century Gothic"/>
+          <w:sz w:val="36"/>
+          <w:szCs w:val="36"/>
+        </w:rPr>
+      </w:pPr>
+    </w:p>
+    <w:p>
+      <w:pPr>
+        <w:pStyle w:val="Prrafodelista"/>
+        <w:ind w:left="643"/>
+        <w:rPr>
+          <w:rFonts w:ascii="Century Gothic" w:hAnsi="Century Gothic"/>
           <w:sz w:val="36"/>
           <w:szCs w:val="36"/>
         </w:rPr>

</xml_diff>